<commit_message>
fixed custom physics app not building
</commit_message>
<xml_diff>
--- a/SofiWesson_CoverSheet.docx
+++ b/SofiWesson_CoverSheet.docx
@@ -1148,15 +1148,7 @@
               <w:sz w:val="20"/>
               <w:szCs w:val="20"/>
             </w:rPr>
-            <w:t>1</w:t>
-          </w:r>
-          <w:r>
-            <w:rPr>
-              <w:rFonts w:ascii="Arial" w:hAnsi="Arial" w:cs="Arial"/>
-              <w:sz w:val="20"/>
-              <w:szCs w:val="20"/>
-            </w:rPr>
-            <w:t>8</w:t>
+            <w:t>26</w:t>
           </w:r>
           <w:r>
             <w:rPr>
@@ -2216,15 +2208,7 @@
               <w:sz w:val="20"/>
               <w:szCs w:val="20"/>
             </w:rPr>
-            <w:t>1</w:t>
-          </w:r>
-          <w:r>
-            <w:rPr>
-              <w:rFonts w:ascii="Arial" w:hAnsi="Arial" w:cs="Arial"/>
-              <w:sz w:val="20"/>
-              <w:szCs w:val="20"/>
-            </w:rPr>
-            <w:t>8</w:t>
+            <w:t>26</w:t>
           </w:r>
           <w:r>
             <w:rPr>
@@ -4654,6 +4638,7 @@
     <w:rsid w:val="005E050A"/>
     <w:rsid w:val="00751699"/>
     <w:rsid w:val="0087055F"/>
+    <w:rsid w:val="00883F6C"/>
     <w:rsid w:val="008E1C59"/>
     <w:rsid w:val="009955CD"/>
     <w:rsid w:val="00AE1526"/>
@@ -5589,16 +5574,25 @@
 </file>
 
 <file path=customXml/item1.xml><?xml version="1.0" encoding="utf-8"?>
-<b:Sources xmlns:b="http://schemas.openxmlformats.org/officeDocument/2006/bibliography" xmlns="http://schemas.openxmlformats.org/officeDocument/2006/bibliography" SelectedStyle="\APA.XSL" StyleName="APA"/>
-</file>
-
-<file path=customXml/item2.xml><?xml version="1.0" encoding="utf-8"?>
 <p:properties xmlns:p="http://schemas.microsoft.com/office/2006/metadata/properties" xmlns:xsi="http://www.w3.org/2001/XMLSchema-instance" xmlns:pc="http://schemas.microsoft.com/office/infopath/2007/PartnerControls">
   <documentManagement/>
 </p:properties>
 </file>
 
+<file path=customXml/item2.xml><?xml version="1.0" encoding="utf-8"?>
+<b:Sources xmlns:b="http://schemas.openxmlformats.org/officeDocument/2006/bibliography" xmlns="http://schemas.openxmlformats.org/officeDocument/2006/bibliography" SelectedStyle="\APA.XSL" StyleName="APA"/>
+</file>
+
 <file path=customXml/item3.xml><?xml version="1.0" encoding="utf-8"?>
+<?mso-contentType ?>
+<FormTemplates xmlns="http://schemas.microsoft.com/sharepoint/v3/contenttype/forms">
+  <Display>DocumentLibraryForm</Display>
+  <Edit>DocumentLibraryForm</Edit>
+  <New>DocumentLibraryForm</New>
+</FormTemplates>
+</file>
+
+<file path=customXml/item4.xml><?xml version="1.0" encoding="utf-8"?>
 <ct:contentTypeSchema xmlns:ct="http://schemas.microsoft.com/office/2006/metadata/contentType" xmlns:ma="http://schemas.microsoft.com/office/2006/metadata/properties/metaAttributes" ct:_="" ma:_="" ma:contentTypeName="Document" ma:contentTypeID="0x0101007D386F57F7DCDE4B89632BB855604217" ma:contentTypeVersion="12" ma:contentTypeDescription="Create a new document." ma:contentTypeScope="" ma:versionID="c1fb5d3ff71af1c58353e7aceaf3b43f">
   <xsd:schema xmlns:xsd="http://www.w3.org/2001/XMLSchema" xmlns:xs="http://www.w3.org/2001/XMLSchema" xmlns:p="http://schemas.microsoft.com/office/2006/metadata/properties" xmlns:ns3="44a1d690-c5e9-46d9-89cb-67eb1712e836" xmlns:ns4="20e15830-a185-4db3-af6f-3cdc4ceb4ee7" targetNamespace="http://schemas.microsoft.com/office/2006/metadata/properties" ma:root="true" ma:fieldsID="0e5c9013cf402942a062dd9d13cc8302" ns3:_="" ns4:_="">
     <xsd:import namespace="44a1d690-c5e9-46d9-89cb-67eb1712e836"/>
@@ -5815,24 +5809,7 @@
 </ct:contentTypeSchema>
 </file>
 
-<file path=customXml/item4.xml><?xml version="1.0" encoding="utf-8"?>
-<?mso-contentType ?>
-<FormTemplates xmlns="http://schemas.microsoft.com/sharepoint/v3/contenttype/forms">
-  <Display>DocumentLibraryForm</Display>
-  <Edit>DocumentLibraryForm</Edit>
-  <New>DocumentLibraryForm</New>
-</FormTemplates>
-</file>
-
 <file path=customXml/itemProps1.xml><?xml version="1.0" encoding="utf-8"?>
-<ds:datastoreItem xmlns:ds="http://schemas.openxmlformats.org/officeDocument/2006/customXml" ds:itemID="{D7FEF915-896D-4ADE-A4DB-A4FB83268E54}">
-  <ds:schemaRefs>
-    <ds:schemaRef ds:uri="http://schemas.openxmlformats.org/officeDocument/2006/bibliography"/>
-  </ds:schemaRefs>
-</ds:datastoreItem>
-</file>
-
-<file path=customXml/itemProps2.xml><?xml version="1.0" encoding="utf-8"?>
 <ds:datastoreItem xmlns:ds="http://schemas.openxmlformats.org/officeDocument/2006/customXml" ds:itemID="{EEC352E6-86DD-4D78-842A-66B3DA16D2E1}">
   <ds:schemaRefs>
     <ds:schemaRef ds:uri="http://schemas.microsoft.com/office/2006/metadata/properties"/>
@@ -5841,7 +5818,23 @@
 </ds:datastoreItem>
 </file>
 
+<file path=customXml/itemProps2.xml><?xml version="1.0" encoding="utf-8"?>
+<ds:datastoreItem xmlns:ds="http://schemas.openxmlformats.org/officeDocument/2006/customXml" ds:itemID="{D7FEF915-896D-4ADE-A4DB-A4FB83268E54}">
+  <ds:schemaRefs>
+    <ds:schemaRef ds:uri="http://schemas.openxmlformats.org/officeDocument/2006/bibliography"/>
+  </ds:schemaRefs>
+</ds:datastoreItem>
+</file>
+
 <file path=customXml/itemProps3.xml><?xml version="1.0" encoding="utf-8"?>
+<ds:datastoreItem xmlns:ds="http://schemas.openxmlformats.org/officeDocument/2006/customXml" ds:itemID="{A975B05F-192F-486E-A98D-D8AA50E9B853}">
+  <ds:schemaRefs>
+    <ds:schemaRef ds:uri="http://schemas.microsoft.com/sharepoint/v3/contenttype/forms"/>
+  </ds:schemaRefs>
+</ds:datastoreItem>
+</file>
+
+<file path=customXml/itemProps4.xml><?xml version="1.0" encoding="utf-8"?>
 <ds:datastoreItem xmlns:ds="http://schemas.openxmlformats.org/officeDocument/2006/customXml" ds:itemID="{396224D8-E75A-4F07-9134-3181659DC052}">
   <ds:schemaRefs>
     <ds:schemaRef ds:uri="http://schemas.microsoft.com/office/2006/metadata/contentType"/>
@@ -5858,12 +5851,4 @@
     <ds:schemaRef ds:uri="http://schemas.microsoft.com/internal/obd"/>
   </ds:schemaRefs>
 </ds:datastoreItem>
-</file>
-
-<file path=customXml/itemProps4.xml><?xml version="1.0" encoding="utf-8"?>
-<ds:datastoreItem xmlns:ds="http://schemas.openxmlformats.org/officeDocument/2006/customXml" ds:itemID="{A975B05F-192F-486E-A98D-D8AA50E9B853}">
-  <ds:schemaRefs>
-    <ds:schemaRef ds:uri="http://schemas.microsoft.com/sharepoint/v3/contenttype/forms"/>
-  </ds:schemaRefs>
-</ds:datastoreItem>
 </file>
</xml_diff>